<commit_message>
ISweepstakes interface created and implemented in stack and queue. lunch break then working on speekstakes class and dictionary.
</commit_message>
<xml_diff>
--- a/Sweepstakes_User_Stories.docx
+++ b/Sweepstakes_User_Stories.docx
@@ -26,12 +26,7 @@
         <w:t xml:space="preserve">A company is looking to improve its public relations this year. It has hired the marketing firm you work for to create and run </w:t>
       </w:r>
       <w:r>
-        <w:t>sev</w:t>
-      </w:r>
-      <w:bookmarkStart w:id="0" w:name="_GoBack"/>
-      <w:bookmarkEnd w:id="0"/>
-      <w:r>
-        <w:t>eral</w:t>
+        <w:t>several</w:t>
       </w:r>
       <w:r>
         <w:t xml:space="preserve"> sweepstakes. It is up to you, the developer, to create the application to implement the following functionality.</w:t>
@@ -96,10 +91,24 @@
           <w:b/>
           <w:bCs/>
         </w:rPr>
-        <w:t>(15 points)</w:t>
-      </w:r>
-      <w:r>
-        <w:t xml:space="preserve"> As a developer, I want to create a Sweepstakes class that uses the Dictionary data structure as an underlying structure. The Sweepstakes class will have the following methods with full implementation (write the functionality) of each method:</w:t>
+        <w:t>(15 points</w:t>
+      </w:r>
+      <w:r>
+        <w:rPr>
+          <w:b/>
+          <w:bCs/>
+          <w:highlight w:val="yellow"/>
+        </w:rPr>
+        <w:t>)</w:t>
+      </w:r>
+      <w:r>
+        <w:rPr>
+          <w:highlight w:val="yellow"/>
+        </w:rPr>
+        <w:t xml:space="preserve"> As a developer, I want to create a Sweepstakes class</w:t>
+      </w:r>
+      <w:r>
+        <w:t xml:space="preserve"> that uses the Dictionary data structure as an underlying structure. The Sweepstakes class will have the following methods with full implementation (write the functionality) of each method:</w:t>
       </w:r>
     </w:p>
     <w:p/>
@@ -119,6 +128,8 @@
       <w:r>
         <w:t>string name)</w:t>
       </w:r>
+      <w:bookmarkStart w:id="0" w:name="_GoBack"/>
+      <w:bookmarkEnd w:id="0"/>
     </w:p>
     <w:p>
       <w:pPr>
@@ -196,36 +207,56 @@
       </w:r>
     </w:p>
     <w:p>
-      <w:r>
-        <w:rPr>
-          <w:b/>
+      <w:pPr>
+        <w:rPr>
+          <w:highlight w:val="green"/>
+        </w:rPr>
+      </w:pPr>
+      <w:r>
+        <w:rPr>
+          <w:b/>
+          <w:highlight w:val="green"/>
         </w:rPr>
         <w:t>(</w:t>
       </w:r>
       <w:r>
         <w:rPr>
           <w:b/>
+          <w:highlight w:val="green"/>
         </w:rPr>
         <w:t>10</w:t>
       </w:r>
       <w:r>
         <w:rPr>
           <w:b/>
+          <w:highlight w:val="green"/>
         </w:rPr>
         <w:t xml:space="preserve"> points)</w:t>
       </w:r>
       <w:r>
+        <w:rPr>
+          <w:highlight w:val="green"/>
+        </w:rPr>
         <w:t xml:space="preserve"> </w:t>
       </w:r>
       <w:r>
+        <w:rPr>
+          <w:highlight w:val="green"/>
+        </w:rPr>
         <w:t xml:space="preserve">As a developer, I want to write an </w:t>
       </w:r>
       <w:proofErr w:type="spellStart"/>
       <w:r>
+        <w:rPr>
+          <w:highlight w:val="green"/>
+        </w:rPr>
         <w:t>ISweepstakesManager</w:t>
       </w:r>
       <w:proofErr w:type="spellEnd"/>
       <w:r>
+        <w:rPr>
+          <w:highlight w:val="green"/>
+        </w:rPr>
         <w:t xml:space="preserve"> interface with the following methods for a sweepstakes management system:</w:t>
       </w:r>
     </w:p>
@@ -236,21 +267,36 @@
           <w:ilvl w:val="0"/>
           <w:numId w:val="1"/>
         </w:numPr>
-      </w:pPr>
-      <w:r>
+        <w:rPr>
+          <w:highlight w:val="green"/>
+        </w:rPr>
+      </w:pPr>
+      <w:r>
+        <w:rPr>
+          <w:highlight w:val="green"/>
+        </w:rPr>
         <w:t xml:space="preserve">void </w:t>
       </w:r>
       <w:proofErr w:type="spellStart"/>
       <w:proofErr w:type="gramStart"/>
       <w:r>
+        <w:rPr>
+          <w:highlight w:val="green"/>
+        </w:rPr>
         <w:t>InsertSweepstakes</w:t>
       </w:r>
       <w:proofErr w:type="spellEnd"/>
       <w:r>
+        <w:rPr>
+          <w:highlight w:val="green"/>
+        </w:rPr>
         <w:t>(</w:t>
       </w:r>
       <w:proofErr w:type="gramEnd"/>
       <w:r>
+        <w:rPr>
+          <w:highlight w:val="green"/>
+        </w:rPr>
         <w:t>Sweepstakes sweepstakes)</w:t>
       </w:r>
     </w:p>
@@ -261,21 +307,36 @@
           <w:ilvl w:val="0"/>
           <w:numId w:val="1"/>
         </w:numPr>
-      </w:pPr>
-      <w:r>
+        <w:rPr>
+          <w:highlight w:val="green"/>
+        </w:rPr>
+      </w:pPr>
+      <w:r>
+        <w:rPr>
+          <w:highlight w:val="green"/>
+        </w:rPr>
         <w:t xml:space="preserve">Sweepstakes </w:t>
       </w:r>
       <w:proofErr w:type="spellStart"/>
       <w:proofErr w:type="gramStart"/>
       <w:r>
+        <w:rPr>
+          <w:highlight w:val="green"/>
+        </w:rPr>
         <w:t>GetSweepstakes</w:t>
       </w:r>
       <w:proofErr w:type="spellEnd"/>
       <w:r>
+        <w:rPr>
+          <w:highlight w:val="green"/>
+        </w:rPr>
         <w:t>(</w:t>
       </w:r>
       <w:proofErr w:type="gramEnd"/>
       <w:r>
+        <w:rPr>
+          <w:highlight w:val="green"/>
+        </w:rPr>
         <w:t>)</w:t>
       </w:r>
     </w:p>
@@ -311,11 +372,24 @@
         <w:rPr>
           <w:highlight w:val="yellow"/>
         </w:rPr>
-        <w:t xml:space="preserve"> class</w:t>
-      </w:r>
-      <w:r>
-        <w:t xml:space="preserve"> that uses the Stack data structure as an underlying structure.</w:t>
-      </w:r>
+        <w:t xml:space="preserve"> class that uses the Stack data structure as an underlying </w:t>
+      </w:r>
+      <w:proofErr w:type="spellStart"/>
+      <w:proofErr w:type="gramStart"/>
+      <w:r>
+        <w:rPr>
+          <w:highlight w:val="yellow"/>
+        </w:rPr>
+        <w:t>structure.</w:t>
+      </w:r>
+      <w:r>
+        <w:rPr>
+          <w:highlight w:val="yellow"/>
+        </w:rPr>
+        <w:t>Co</w:t>
+      </w:r>
+      <w:proofErr w:type="spellEnd"/>
+      <w:proofErr w:type="gramEnd"/>
     </w:p>
     <w:p>
       <w:r>
@@ -349,73 +423,101 @@
         <w:rPr>
           <w:highlight w:val="yellow"/>
         </w:rPr>
-        <w:t xml:space="preserve"> class</w:t>
-      </w:r>
-      <w:r>
-        <w:t xml:space="preserve"> that uses the Queue data structure as an underlying structure.</w:t>
-      </w:r>
-    </w:p>
-    <w:p>
-      <w:r>
-        <w:rPr>
-          <w:b/>
-        </w:rPr>
-        <w:t>(</w:t>
-      </w:r>
-      <w:r>
-        <w:rPr>
-          <w:b/>
-        </w:rPr>
-        <w:t>10</w:t>
-      </w:r>
-      <w:r>
-        <w:rPr>
-          <w:b/>
-        </w:rPr>
-        <w:t xml:space="preserve"> points)</w:t>
-      </w:r>
-      <w:r>
+        <w:t xml:space="preserve"> class that uses the Queue data structure as an underlying structure.</w:t>
+      </w:r>
+    </w:p>
+    <w:p>
+      <w:r>
+        <w:rPr>
+          <w:b/>
+          <w:highlight w:val="green"/>
+        </w:rPr>
+        <w:t>(10 points)</w:t>
+      </w:r>
+      <w:r>
+        <w:rPr>
+          <w:highlight w:val="green"/>
+        </w:rPr>
         <w:t xml:space="preserve"> </w:t>
       </w:r>
       <w:r>
+        <w:rPr>
+          <w:highlight w:val="green"/>
+        </w:rPr>
         <w:t xml:space="preserve">As a developer, I want my </w:t>
       </w:r>
       <w:proofErr w:type="spellStart"/>
       <w:r>
+        <w:rPr>
+          <w:highlight w:val="green"/>
+        </w:rPr>
         <w:t>SweepstakesStackManager</w:t>
       </w:r>
       <w:proofErr w:type="spellEnd"/>
       <w:r>
+        <w:rPr>
+          <w:highlight w:val="green"/>
+        </w:rPr>
         <w:t xml:space="preserve"> class and </w:t>
       </w:r>
       <w:proofErr w:type="spellStart"/>
       <w:r>
+        <w:rPr>
+          <w:highlight w:val="green"/>
+        </w:rPr>
         <w:t>SweepstakesQueueManager</w:t>
       </w:r>
       <w:proofErr w:type="spellEnd"/>
       <w:r>
+        <w:rPr>
+          <w:highlight w:val="green"/>
+        </w:rPr>
         <w:t xml:space="preserve"> class to inherit from the </w:t>
       </w:r>
       <w:proofErr w:type="spellStart"/>
       <w:r>
+        <w:rPr>
+          <w:highlight w:val="green"/>
+        </w:rPr>
         <w:t>ISweepstakesManager</w:t>
       </w:r>
       <w:proofErr w:type="spellEnd"/>
       <w:r>
-        <w:t xml:space="preserve"> interface and implement the methods from the </w:t>
-      </w:r>
-      <w:proofErr w:type="spellStart"/>
-      <w:r>
+        <w:rPr>
+          <w:highlight w:val="green"/>
+        </w:rPr>
+        <w:t xml:space="preserve"> interface </w:t>
+      </w:r>
+      <w:r>
+        <w:rPr>
+          <w:highlight w:val="yellow"/>
+        </w:rPr>
+        <w:t xml:space="preserve">and implement the methods from the </w:t>
+      </w:r>
+      <w:proofErr w:type="spellStart"/>
+      <w:r>
+        <w:rPr>
+          <w:highlight w:val="yellow"/>
+        </w:rPr>
         <w:t>ISweepstakesManager</w:t>
       </w:r>
       <w:proofErr w:type="spellEnd"/>
       <w:r>
+        <w:rPr>
+          <w:highlight w:val="yellow"/>
+        </w:rPr>
         <w:t xml:space="preserve"> interface</w:t>
       </w:r>
       <w:r>
+        <w:rPr>
+          <w:highlight w:val="yellow"/>
+        </w:rPr>
         <w:t xml:space="preserve"> using Stack and Queue methods</w:t>
       </w:r>
       <w:r>
+        <w:rPr>
+          <w:highlight w:val="yellow"/>
+        </w:rPr>
         <w:t>.</w:t>
       </w:r>
     </w:p>
@@ -933,6 +1035,7 @@
     <w:lsdException w:name="HTML Sample" w:semiHidden="1" w:unhideWhenUsed="1"/>
     <w:lsdException w:name="HTML Typewriter" w:semiHidden="1" w:unhideWhenUsed="1"/>
     <w:lsdException w:name="HTML Variable" w:semiHidden="1" w:unhideWhenUsed="1"/>
+    <w:lsdException w:name="Normal Table" w:semiHidden="1" w:unhideWhenUsed="1"/>
     <w:lsdException w:name="annotation subject" w:semiHidden="1" w:unhideWhenUsed="1"/>
     <w:lsdException w:name="No List" w:semiHidden="1" w:unhideWhenUsed="1"/>
     <w:lsdException w:name="Outline List 1" w:semiHidden="1" w:unhideWhenUsed="1"/>
@@ -979,8 +1082,10 @@
     <w:lsdException w:name="Table Subtle 2" w:semiHidden="1" w:unhideWhenUsed="1"/>
     <w:lsdException w:name="Table Web 1" w:semiHidden="1" w:unhideWhenUsed="1"/>
     <w:lsdException w:name="Table Web 2" w:semiHidden="1" w:unhideWhenUsed="1"/>
+    <w:lsdException w:name="Table Web 3" w:semiHidden="1" w:unhideWhenUsed="1"/>
     <w:lsdException w:name="Balloon Text" w:semiHidden="1" w:unhideWhenUsed="1"/>
     <w:lsdException w:name="Table Grid" w:uiPriority="39"/>
+    <w:lsdException w:name="Table Theme" w:semiHidden="1" w:unhideWhenUsed="1"/>
     <w:lsdException w:name="Placeholder Text" w:semiHidden="1"/>
     <w:lsdException w:name="No Spacing" w:uiPriority="1" w:qFormat="1"/>
     <w:lsdException w:name="Light Shading" w:uiPriority="60"/>

</xml_diff>

<commit_message>
back to research, not sure how to proceed.
</commit_message>
<xml_diff>
--- a/Sweepstakes_User_Stories.docx
+++ b/Sweepstakes_User_Stories.docx
@@ -4,75 +4,137 @@
   <w:body>
     <w:p>
       <w:pPr>
-        <w:rPr>
-          <w:b/>
-        </w:rPr>
-      </w:pPr>
-      <w:r>
-        <w:rPr>
-          <w:b/>
+        <w:spacing w:after="0"/>
+        <w:rPr>
+          <w:b/>
+          <w:sz w:val="20"/>
+          <w:szCs w:val="20"/>
+        </w:rPr>
+      </w:pPr>
+      <w:r>
+        <w:rPr>
+          <w:b/>
+          <w:sz w:val="20"/>
+          <w:szCs w:val="20"/>
         </w:rPr>
         <w:t>100</w:t>
       </w:r>
       <w:r>
         <w:rPr>
           <w:b/>
+          <w:sz w:val="20"/>
+          <w:szCs w:val="20"/>
         </w:rPr>
         <w:t xml:space="preserve"> points</w:t>
       </w:r>
     </w:p>
     <w:p>
-      <w:r>
+      <w:pPr>
+        <w:spacing w:after="0"/>
+        <w:rPr>
+          <w:sz w:val="20"/>
+          <w:szCs w:val="20"/>
+        </w:rPr>
+      </w:pPr>
+      <w:r>
+        <w:rPr>
+          <w:sz w:val="20"/>
+          <w:szCs w:val="20"/>
+        </w:rPr>
         <w:t xml:space="preserve">A company is looking to improve its public relations this year. It has hired the marketing firm you work for to create and run </w:t>
       </w:r>
       <w:r>
+        <w:rPr>
+          <w:sz w:val="20"/>
+          <w:szCs w:val="20"/>
+        </w:rPr>
         <w:t>several</w:t>
       </w:r>
       <w:r>
+        <w:rPr>
+          <w:sz w:val="20"/>
+          <w:szCs w:val="20"/>
+        </w:rPr>
         <w:t xml:space="preserve"> sweepstakes. It is up to you, the developer, to create the application to implement the following functionality.</w:t>
       </w:r>
     </w:p>
     <w:p>
+      <w:pPr>
+        <w:spacing w:after="0"/>
+        <w:rPr>
+          <w:sz w:val="20"/>
+          <w:szCs w:val="20"/>
+        </w:rPr>
+      </w:pPr>
       <w:r>
         <w:rPr>
           <w:b/>
           <w:bCs/>
+          <w:sz w:val="20"/>
+          <w:szCs w:val="20"/>
           <w:highlight w:val="green"/>
         </w:rPr>
         <w:t>(5 points)</w:t>
       </w:r>
       <w:r>
         <w:rPr>
+          <w:sz w:val="20"/>
+          <w:szCs w:val="20"/>
           <w:highlight w:val="green"/>
         </w:rPr>
         <w:t xml:space="preserve"> As a developer, I want consistent commits and descriptive commit messages.</w:t>
       </w:r>
       <w:r>
+        <w:rPr>
+          <w:sz w:val="20"/>
+          <w:szCs w:val="20"/>
+        </w:rPr>
         <w:t xml:space="preserve"> </w:t>
       </w:r>
     </w:p>
     <w:p>
+      <w:pPr>
+        <w:spacing w:after="0"/>
+        <w:rPr>
+          <w:sz w:val="20"/>
+          <w:szCs w:val="20"/>
+        </w:rPr>
+      </w:pPr>
       <w:r>
         <w:rPr>
           <w:b/>
           <w:bCs/>
+          <w:sz w:val="20"/>
+          <w:szCs w:val="20"/>
           <w:highlight w:val="green"/>
         </w:rPr>
         <w:t>(5 points)</w:t>
       </w:r>
       <w:r>
         <w:rPr>
+          <w:sz w:val="20"/>
+          <w:szCs w:val="20"/>
           <w:highlight w:val="green"/>
         </w:rPr>
         <w:t xml:space="preserve"> As a developer, I want to create a Contestant class that has a first name, last name, email address, and registration number.</w:t>
       </w:r>
     </w:p>
     <w:p>
+      <w:pPr>
+        <w:spacing w:after="0"/>
+        <w:rPr>
+          <w:color w:val="000000" w:themeColor="text1"/>
+          <w:sz w:val="20"/>
+          <w:szCs w:val="20"/>
+        </w:rPr>
+      </w:pPr>
       <w:r>
         <w:rPr>
           <w:b/>
           <w:bCs/>
           <w:color w:val="000000" w:themeColor="text1"/>
+          <w:sz w:val="20"/>
+          <w:szCs w:val="20"/>
           <w:highlight w:val="yellow"/>
         </w:rPr>
         <w:t>(10 points)</w:t>
@@ -80,16 +142,36 @@
       <w:r>
         <w:rPr>
           <w:color w:val="000000" w:themeColor="text1"/>
+          <w:sz w:val="20"/>
+          <w:szCs w:val="20"/>
           <w:highlight w:val="yellow"/>
         </w:rPr>
         <w:t xml:space="preserve"> As a developer, I want to create a user interface for any information the application would need to get from the user. One example would be the functionality to assign a Contestant object a first name, last name, email address, and registration number.</w:t>
       </w:r>
     </w:p>
     <w:p>
+      <w:pPr>
+        <w:spacing w:after="0"/>
+        <w:rPr>
+          <w:sz w:val="20"/>
+          <w:szCs w:val="20"/>
+        </w:rPr>
+      </w:pPr>
+    </w:p>
+    <w:p>
+      <w:pPr>
+        <w:spacing w:after="0"/>
+        <w:rPr>
+          <w:sz w:val="20"/>
+          <w:szCs w:val="20"/>
+        </w:rPr>
+      </w:pPr>
       <w:r>
         <w:rPr>
           <w:b/>
           <w:bCs/>
+          <w:sz w:val="20"/>
+          <w:szCs w:val="20"/>
         </w:rPr>
         <w:t>(15 points</w:t>
       </w:r>
@@ -97,21 +179,28 @@
         <w:rPr>
           <w:b/>
           <w:bCs/>
+          <w:sz w:val="20"/>
+          <w:szCs w:val="20"/>
           <w:highlight w:val="yellow"/>
         </w:rPr>
         <w:t>)</w:t>
       </w:r>
       <w:r>
         <w:rPr>
+          <w:sz w:val="20"/>
+          <w:szCs w:val="20"/>
           <w:highlight w:val="yellow"/>
         </w:rPr>
         <w:t xml:space="preserve"> As a developer, I want to create a Sweepstakes class</w:t>
       </w:r>
       <w:r>
+        <w:rPr>
+          <w:sz w:val="20"/>
+          <w:szCs w:val="20"/>
+        </w:rPr>
         <w:t xml:space="preserve"> that uses the Dictionary data structure as an underlying structure. The Sweepstakes class will have the following methods with full implementation (write the functionality) of each method:</w:t>
       </w:r>
     </w:p>
-    <w:p/>
     <w:p>
       <w:pPr>
         <w:pStyle w:val="ListParagraph"/>
@@ -119,17 +208,19 @@
           <w:ilvl w:val="0"/>
           <w:numId w:val="1"/>
         </w:numPr>
-      </w:pPr>
-      <w:proofErr w:type="gramStart"/>
-      <w:r>
-        <w:t>Sweepstakes(</w:t>
-      </w:r>
-      <w:proofErr w:type="gramEnd"/>
-      <w:r>
-        <w:t>string name)</w:t>
-      </w:r>
-      <w:bookmarkStart w:id="0" w:name="_GoBack"/>
-      <w:bookmarkEnd w:id="0"/>
+        <w:spacing w:after="0"/>
+        <w:rPr>
+          <w:sz w:val="20"/>
+          <w:szCs w:val="20"/>
+        </w:rPr>
+      </w:pPr>
+      <w:r>
+        <w:rPr>
+          <w:sz w:val="20"/>
+          <w:szCs w:val="20"/>
+        </w:rPr>
+        <w:t>Sweepstakes(string name)</w:t>
+      </w:r>
     </w:p>
     <w:p>
       <w:pPr>
@@ -138,22 +229,34 @@
           <w:ilvl w:val="0"/>
           <w:numId w:val="1"/>
         </w:numPr>
-      </w:pPr>
-      <w:r>
+        <w:spacing w:after="0"/>
+        <w:rPr>
+          <w:sz w:val="20"/>
+          <w:szCs w:val="20"/>
+        </w:rPr>
+      </w:pPr>
+      <w:r>
+        <w:rPr>
+          <w:sz w:val="20"/>
+          <w:szCs w:val="20"/>
+        </w:rPr>
         <w:t xml:space="preserve">void </w:t>
       </w:r>
       <w:proofErr w:type="spellStart"/>
-      <w:proofErr w:type="gramStart"/>
-      <w:r>
+      <w:r>
+        <w:rPr>
+          <w:sz w:val="20"/>
+          <w:szCs w:val="20"/>
+        </w:rPr>
         <w:t>RegisterContestant</w:t>
       </w:r>
       <w:proofErr w:type="spellEnd"/>
       <w:r>
-        <w:t>(</w:t>
-      </w:r>
-      <w:proofErr w:type="gramEnd"/>
-      <w:r>
-        <w:t>Contestant contestant)</w:t>
+        <w:rPr>
+          <w:sz w:val="20"/>
+          <w:szCs w:val="20"/>
+        </w:rPr>
+        <w:t>(Contestant contestant)</w:t>
       </w:r>
     </w:p>
     <w:p>
@@ -163,22 +266,34 @@
           <w:ilvl w:val="0"/>
           <w:numId w:val="1"/>
         </w:numPr>
-      </w:pPr>
-      <w:r>
+        <w:spacing w:after="0"/>
+        <w:rPr>
+          <w:sz w:val="20"/>
+          <w:szCs w:val="20"/>
+        </w:rPr>
+      </w:pPr>
+      <w:r>
+        <w:rPr>
+          <w:sz w:val="20"/>
+          <w:szCs w:val="20"/>
+        </w:rPr>
         <w:t xml:space="preserve">string </w:t>
       </w:r>
       <w:proofErr w:type="spellStart"/>
-      <w:proofErr w:type="gramStart"/>
-      <w:r>
+      <w:r>
+        <w:rPr>
+          <w:sz w:val="20"/>
+          <w:szCs w:val="20"/>
+        </w:rPr>
         <w:t>PickWinner</w:t>
       </w:r>
       <w:proofErr w:type="spellEnd"/>
       <w:r>
-        <w:t>(</w:t>
-      </w:r>
-      <w:proofErr w:type="gramEnd"/>
-      <w:r>
-        <w:t>)</w:t>
+        <w:rPr>
+          <w:sz w:val="20"/>
+          <w:szCs w:val="20"/>
+        </w:rPr>
+        <w:t>()</w:t>
       </w:r>
     </w:p>
     <w:p>
@@ -188,40 +303,69 @@
           <w:ilvl w:val="0"/>
           <w:numId w:val="1"/>
         </w:numPr>
-      </w:pPr>
-      <w:r>
+        <w:spacing w:after="0"/>
+        <w:rPr>
+          <w:sz w:val="20"/>
+          <w:szCs w:val="20"/>
+        </w:rPr>
+      </w:pPr>
+      <w:r>
+        <w:rPr>
+          <w:sz w:val="20"/>
+          <w:szCs w:val="20"/>
+        </w:rPr>
         <w:t xml:space="preserve">void </w:t>
       </w:r>
       <w:proofErr w:type="spellStart"/>
-      <w:proofErr w:type="gramStart"/>
-      <w:r>
+      <w:r>
+        <w:rPr>
+          <w:sz w:val="20"/>
+          <w:szCs w:val="20"/>
+        </w:rPr>
         <w:t>PrintContestantInfo</w:t>
       </w:r>
       <w:proofErr w:type="spellEnd"/>
       <w:r>
+        <w:rPr>
+          <w:sz w:val="20"/>
+          <w:szCs w:val="20"/>
+        </w:rPr>
+        <w:t>(Contestant contestant)</w:t>
+      </w:r>
+    </w:p>
+    <w:p>
+      <w:pPr>
+        <w:pStyle w:val="ListParagraph"/>
+        <w:spacing w:after="0"/>
+        <w:rPr>
+          <w:sz w:val="20"/>
+          <w:szCs w:val="20"/>
+        </w:rPr>
+      </w:pPr>
+    </w:p>
+    <w:p>
+      <w:pPr>
+        <w:spacing w:after="0"/>
+        <w:rPr>
+          <w:sz w:val="20"/>
+          <w:szCs w:val="20"/>
+          <w:highlight w:val="green"/>
+        </w:rPr>
+      </w:pPr>
+      <w:r>
+        <w:rPr>
+          <w:b/>
+          <w:sz w:val="20"/>
+          <w:szCs w:val="20"/>
+          <w:highlight w:val="green"/>
+        </w:rPr>
         <w:t>(</w:t>
       </w:r>
-      <w:proofErr w:type="gramEnd"/>
-      <w:r>
-        <w:t>Contestant contestant)</w:t>
-      </w:r>
-    </w:p>
-    <w:p>
-      <w:pPr>
-        <w:rPr>
-          <w:highlight w:val="green"/>
-        </w:rPr>
-      </w:pPr>
-      <w:r>
-        <w:rPr>
-          <w:b/>
-          <w:highlight w:val="green"/>
-        </w:rPr>
-        <w:t>(</w:t>
-      </w:r>
-      <w:r>
-        <w:rPr>
-          <w:b/>
+      <w:r>
+        <w:rPr>
+          <w:b/>
+          <w:sz w:val="20"/>
+          <w:szCs w:val="20"/>
           <w:highlight w:val="green"/>
         </w:rPr>
         <w:t>10</w:t>
@@ -229,18 +373,24 @@
       <w:r>
         <w:rPr>
           <w:b/>
+          <w:sz w:val="20"/>
+          <w:szCs w:val="20"/>
           <w:highlight w:val="green"/>
         </w:rPr>
         <w:t xml:space="preserve"> points)</w:t>
       </w:r>
       <w:r>
         <w:rPr>
+          <w:sz w:val="20"/>
+          <w:szCs w:val="20"/>
           <w:highlight w:val="green"/>
         </w:rPr>
         <w:t xml:space="preserve"> </w:t>
       </w:r>
       <w:r>
         <w:rPr>
+          <w:sz w:val="20"/>
+          <w:szCs w:val="20"/>
           <w:highlight w:val="green"/>
         </w:rPr>
         <w:t xml:space="preserve">As a developer, I want to write an </w:t>
@@ -248,6 +398,8 @@
       <w:proofErr w:type="spellStart"/>
       <w:r>
         <w:rPr>
+          <w:sz w:val="20"/>
+          <w:szCs w:val="20"/>
           <w:highlight w:val="green"/>
         </w:rPr>
         <w:t>ISweepstakesManager</w:t>
@@ -255,6 +407,8 @@
       <w:proofErr w:type="spellEnd"/>
       <w:r>
         <w:rPr>
+          <w:sz w:val="20"/>
+          <w:szCs w:val="20"/>
           <w:highlight w:val="green"/>
         </w:rPr>
         <w:t xml:space="preserve"> interface with the following methods for a sweepstakes management system:</w:t>
@@ -267,20 +421,26 @@
           <w:ilvl w:val="0"/>
           <w:numId w:val="1"/>
         </w:numPr>
-        <w:rPr>
-          <w:highlight w:val="green"/>
-        </w:rPr>
-      </w:pPr>
-      <w:r>
-        <w:rPr>
+        <w:spacing w:after="0"/>
+        <w:rPr>
+          <w:sz w:val="20"/>
+          <w:szCs w:val="20"/>
+          <w:highlight w:val="green"/>
+        </w:rPr>
+      </w:pPr>
+      <w:r>
+        <w:rPr>
+          <w:sz w:val="20"/>
+          <w:szCs w:val="20"/>
           <w:highlight w:val="green"/>
         </w:rPr>
         <w:t xml:space="preserve">void </w:t>
       </w:r>
       <w:proofErr w:type="spellStart"/>
-      <w:proofErr w:type="gramStart"/>
-      <w:r>
-        <w:rPr>
+      <w:r>
+        <w:rPr>
+          <w:sz w:val="20"/>
+          <w:szCs w:val="20"/>
           <w:highlight w:val="green"/>
         </w:rPr>
         <w:t>InsertSweepstakes</w:t>
@@ -288,16 +448,11 @@
       <w:proofErr w:type="spellEnd"/>
       <w:r>
         <w:rPr>
-          <w:highlight w:val="green"/>
-        </w:rPr>
-        <w:t>(</w:t>
-      </w:r>
-      <w:proofErr w:type="gramEnd"/>
-      <w:r>
-        <w:rPr>
-          <w:highlight w:val="green"/>
-        </w:rPr>
-        <w:t>Sweepstakes sweepstakes)</w:t>
+          <w:sz w:val="20"/>
+          <w:szCs w:val="20"/>
+          <w:highlight w:val="green"/>
+        </w:rPr>
+        <w:t>(Sweepstakes sweepstakes)</w:t>
       </w:r>
     </w:p>
     <w:p>
@@ -307,20 +462,26 @@
           <w:ilvl w:val="0"/>
           <w:numId w:val="1"/>
         </w:numPr>
-        <w:rPr>
-          <w:highlight w:val="green"/>
-        </w:rPr>
-      </w:pPr>
-      <w:r>
-        <w:rPr>
+        <w:spacing w:after="0"/>
+        <w:rPr>
+          <w:sz w:val="20"/>
+          <w:szCs w:val="20"/>
+          <w:highlight w:val="green"/>
+        </w:rPr>
+      </w:pPr>
+      <w:r>
+        <w:rPr>
+          <w:sz w:val="20"/>
+          <w:szCs w:val="20"/>
           <w:highlight w:val="green"/>
         </w:rPr>
         <w:t xml:space="preserve">Sweepstakes </w:t>
       </w:r>
       <w:proofErr w:type="spellStart"/>
-      <w:proofErr w:type="gramStart"/>
-      <w:r>
-        <w:rPr>
+      <w:r>
+        <w:rPr>
+          <w:sz w:val="20"/>
+          <w:szCs w:val="20"/>
           <w:highlight w:val="green"/>
         </w:rPr>
         <w:t>GetSweepstakes</w:t>
@@ -328,407 +489,657 @@
       <w:proofErr w:type="spellEnd"/>
       <w:r>
         <w:rPr>
-          <w:highlight w:val="green"/>
+          <w:sz w:val="20"/>
+          <w:szCs w:val="20"/>
+          <w:highlight w:val="green"/>
+        </w:rPr>
+        <w:t>()</w:t>
+      </w:r>
+    </w:p>
+    <w:p>
+      <w:pPr>
+        <w:spacing w:after="0"/>
+        <w:rPr>
+          <w:sz w:val="20"/>
+          <w:szCs w:val="20"/>
+        </w:rPr>
+      </w:pPr>
+      <w:r>
+        <w:rPr>
+          <w:b/>
+          <w:sz w:val="20"/>
+          <w:szCs w:val="20"/>
+          <w:highlight w:val="yellow"/>
+        </w:rPr>
+        <w:t>(10 points)</w:t>
+      </w:r>
+      <w:r>
+        <w:rPr>
+          <w:sz w:val="20"/>
+          <w:szCs w:val="20"/>
+          <w:highlight w:val="yellow"/>
+        </w:rPr>
+        <w:t xml:space="preserve"> </w:t>
+      </w:r>
+      <w:r>
+        <w:rPr>
+          <w:sz w:val="20"/>
+          <w:szCs w:val="20"/>
+          <w:highlight w:val="yellow"/>
+        </w:rPr>
+        <w:t xml:space="preserve">As a developer, I want to create a </w:t>
+      </w:r>
+      <w:proofErr w:type="spellStart"/>
+      <w:r>
+        <w:rPr>
+          <w:sz w:val="20"/>
+          <w:szCs w:val="20"/>
+          <w:highlight w:val="yellow"/>
+        </w:rPr>
+        <w:t>SweepstakesStackManager</w:t>
+      </w:r>
+      <w:proofErr w:type="spellEnd"/>
+      <w:r>
+        <w:rPr>
+          <w:sz w:val="20"/>
+          <w:szCs w:val="20"/>
+          <w:highlight w:val="yellow"/>
+        </w:rPr>
+        <w:t xml:space="preserve"> class that uses the Stack data structure as an underlying structure.</w:t>
+      </w:r>
+    </w:p>
+    <w:p>
+      <w:pPr>
+        <w:spacing w:after="0"/>
+        <w:rPr>
+          <w:sz w:val="20"/>
+          <w:szCs w:val="20"/>
+        </w:rPr>
+      </w:pPr>
+    </w:p>
+    <w:p>
+      <w:pPr>
+        <w:spacing w:after="0"/>
+        <w:rPr>
+          <w:sz w:val="20"/>
+          <w:szCs w:val="20"/>
+        </w:rPr>
+      </w:pPr>
+      <w:r>
+        <w:rPr>
+          <w:b/>
+          <w:sz w:val="20"/>
+          <w:szCs w:val="20"/>
+          <w:highlight w:val="yellow"/>
+        </w:rPr>
+        <w:t>(10 points)</w:t>
+      </w:r>
+      <w:r>
+        <w:rPr>
+          <w:sz w:val="20"/>
+          <w:szCs w:val="20"/>
+          <w:highlight w:val="yellow"/>
+        </w:rPr>
+        <w:t xml:space="preserve"> </w:t>
+      </w:r>
+      <w:r>
+        <w:rPr>
+          <w:sz w:val="20"/>
+          <w:szCs w:val="20"/>
+          <w:highlight w:val="yellow"/>
+        </w:rPr>
+        <w:t xml:space="preserve">As a developer, I want to create a </w:t>
+      </w:r>
+      <w:proofErr w:type="spellStart"/>
+      <w:r>
+        <w:rPr>
+          <w:sz w:val="20"/>
+          <w:szCs w:val="20"/>
+          <w:highlight w:val="yellow"/>
+        </w:rPr>
+        <w:t>SweepstakesQueueManager</w:t>
+      </w:r>
+      <w:proofErr w:type="spellEnd"/>
+      <w:r>
+        <w:rPr>
+          <w:sz w:val="20"/>
+          <w:szCs w:val="20"/>
+          <w:highlight w:val="yellow"/>
+        </w:rPr>
+        <w:t xml:space="preserve"> class that uses the Queue data structure as an underlying structure.</w:t>
+      </w:r>
+    </w:p>
+    <w:p>
+      <w:pPr>
+        <w:spacing w:after="0"/>
+        <w:rPr>
+          <w:sz w:val="20"/>
+          <w:szCs w:val="20"/>
+        </w:rPr>
+      </w:pPr>
+    </w:p>
+    <w:p>
+      <w:pPr>
+        <w:spacing w:after="0"/>
+        <w:rPr>
+          <w:sz w:val="20"/>
+          <w:szCs w:val="20"/>
+        </w:rPr>
+      </w:pPr>
+      <w:r>
+        <w:rPr>
+          <w:b/>
+          <w:sz w:val="20"/>
+          <w:szCs w:val="20"/>
+          <w:highlight w:val="green"/>
+        </w:rPr>
+        <w:t>(10 points)</w:t>
+      </w:r>
+      <w:r>
+        <w:rPr>
+          <w:sz w:val="20"/>
+          <w:szCs w:val="20"/>
+          <w:highlight w:val="green"/>
+        </w:rPr>
+        <w:t xml:space="preserve"> </w:t>
+      </w:r>
+      <w:r>
+        <w:rPr>
+          <w:sz w:val="20"/>
+          <w:szCs w:val="20"/>
+          <w:highlight w:val="green"/>
+        </w:rPr>
+        <w:t xml:space="preserve">As a developer, I want my </w:t>
+      </w:r>
+      <w:proofErr w:type="spellStart"/>
+      <w:r>
+        <w:rPr>
+          <w:sz w:val="20"/>
+          <w:szCs w:val="20"/>
+          <w:highlight w:val="green"/>
+        </w:rPr>
+        <w:t>SweepstakesStackManager</w:t>
+      </w:r>
+      <w:proofErr w:type="spellEnd"/>
+      <w:r>
+        <w:rPr>
+          <w:sz w:val="20"/>
+          <w:szCs w:val="20"/>
+          <w:highlight w:val="green"/>
+        </w:rPr>
+        <w:t xml:space="preserve"> class and </w:t>
+      </w:r>
+      <w:proofErr w:type="spellStart"/>
+      <w:r>
+        <w:rPr>
+          <w:sz w:val="20"/>
+          <w:szCs w:val="20"/>
+          <w:highlight w:val="green"/>
+        </w:rPr>
+        <w:t>SweepstakesQueueManager</w:t>
+      </w:r>
+      <w:proofErr w:type="spellEnd"/>
+      <w:r>
+        <w:rPr>
+          <w:sz w:val="20"/>
+          <w:szCs w:val="20"/>
+          <w:highlight w:val="green"/>
+        </w:rPr>
+        <w:t xml:space="preserve"> class to inherit from the </w:t>
+      </w:r>
+      <w:proofErr w:type="spellStart"/>
+      <w:r>
+        <w:rPr>
+          <w:sz w:val="20"/>
+          <w:szCs w:val="20"/>
+          <w:highlight w:val="green"/>
+        </w:rPr>
+        <w:t>ISweepstakesManager</w:t>
+      </w:r>
+      <w:proofErr w:type="spellEnd"/>
+      <w:r>
+        <w:rPr>
+          <w:sz w:val="20"/>
+          <w:szCs w:val="20"/>
+          <w:highlight w:val="green"/>
+        </w:rPr>
+        <w:t xml:space="preserve"> interface </w:t>
+      </w:r>
+      <w:r>
+        <w:rPr>
+          <w:sz w:val="20"/>
+          <w:szCs w:val="20"/>
+          <w:highlight w:val="yellow"/>
+        </w:rPr>
+        <w:t xml:space="preserve">and implement the methods from the </w:t>
+      </w:r>
+      <w:proofErr w:type="spellStart"/>
+      <w:r>
+        <w:rPr>
+          <w:sz w:val="20"/>
+          <w:szCs w:val="20"/>
+          <w:highlight w:val="yellow"/>
+        </w:rPr>
+        <w:t>ISweepstakesManager</w:t>
+      </w:r>
+      <w:proofErr w:type="spellEnd"/>
+      <w:r>
+        <w:rPr>
+          <w:sz w:val="20"/>
+          <w:szCs w:val="20"/>
+          <w:highlight w:val="yellow"/>
+        </w:rPr>
+        <w:t xml:space="preserve"> interface</w:t>
+      </w:r>
+      <w:r>
+        <w:rPr>
+          <w:sz w:val="20"/>
+          <w:szCs w:val="20"/>
+          <w:highlight w:val="yellow"/>
+        </w:rPr>
+        <w:t xml:space="preserve"> using Stack and Queue methods</w:t>
+      </w:r>
+      <w:r>
+        <w:rPr>
+          <w:sz w:val="20"/>
+          <w:szCs w:val="20"/>
+          <w:highlight w:val="yellow"/>
+        </w:rPr>
+        <w:t>.</w:t>
+      </w:r>
+    </w:p>
+    <w:p>
+      <w:pPr>
+        <w:spacing w:after="0"/>
+        <w:rPr>
+          <w:sz w:val="20"/>
+          <w:szCs w:val="20"/>
+        </w:rPr>
+      </w:pPr>
+    </w:p>
+    <w:p>
+      <w:pPr>
+        <w:spacing w:after="0"/>
+        <w:rPr>
+          <w:sz w:val="20"/>
+          <w:szCs w:val="20"/>
+        </w:rPr>
+      </w:pPr>
+      <w:r>
+        <w:rPr>
+          <w:b/>
+          <w:sz w:val="20"/>
+          <w:szCs w:val="20"/>
+          <w:highlight w:val="green"/>
+        </w:rPr>
+        <w:t xml:space="preserve">(5 points) </w:t>
+      </w:r>
+      <w:r>
+        <w:rPr>
+          <w:sz w:val="20"/>
+          <w:szCs w:val="20"/>
+          <w:highlight w:val="green"/>
+        </w:rPr>
+        <w:t xml:space="preserve">As a developer, I want to create a </w:t>
+      </w:r>
+      <w:proofErr w:type="spellStart"/>
+      <w:r>
+        <w:rPr>
+          <w:sz w:val="20"/>
+          <w:szCs w:val="20"/>
+          <w:highlight w:val="green"/>
+        </w:rPr>
+        <w:t>MarketingFirm</w:t>
+      </w:r>
+      <w:proofErr w:type="spellEnd"/>
+      <w:r>
+        <w:rPr>
+          <w:sz w:val="20"/>
+          <w:szCs w:val="20"/>
+          <w:highlight w:val="green"/>
+        </w:rPr>
+        <w:t xml:space="preserve"> class.</w:t>
+      </w:r>
+      <w:r>
+        <w:rPr>
+          <w:sz w:val="20"/>
+          <w:szCs w:val="20"/>
+        </w:rPr>
+        <w:t xml:space="preserve"> </w:t>
+      </w:r>
+    </w:p>
+    <w:p>
+      <w:pPr>
+        <w:spacing w:after="0"/>
+        <w:rPr>
+          <w:sz w:val="20"/>
+          <w:szCs w:val="20"/>
+        </w:rPr>
+      </w:pPr>
+    </w:p>
+    <w:p>
+      <w:pPr>
+        <w:spacing w:after="0"/>
+        <w:rPr>
+          <w:sz w:val="20"/>
+          <w:szCs w:val="20"/>
+        </w:rPr>
+      </w:pPr>
+      <w:r>
+        <w:rPr>
+          <w:b/>
+          <w:sz w:val="20"/>
+          <w:szCs w:val="20"/>
+          <w:highlight w:val="yellow"/>
+        </w:rPr>
+        <w:t>(10 points)</w:t>
+      </w:r>
+      <w:r>
+        <w:rPr>
+          <w:sz w:val="20"/>
+          <w:szCs w:val="20"/>
+          <w:highlight w:val="yellow"/>
+        </w:rPr>
+        <w:t xml:space="preserve"> As a developer, I want to </w:t>
+      </w:r>
+      <w:r>
+        <w:rPr>
+          <w:sz w:val="20"/>
+          <w:szCs w:val="20"/>
+          <w:highlight w:val="yellow"/>
+        </w:rPr>
+        <w:t>implement</w:t>
+      </w:r>
+      <w:r>
+        <w:rPr>
+          <w:sz w:val="20"/>
+          <w:szCs w:val="20"/>
+          <w:highlight w:val="yellow"/>
+        </w:rPr>
+        <w:t xml:space="preserve"> dependency injection </w:t>
+      </w:r>
+      <w:r>
+        <w:rPr>
+          <w:sz w:val="20"/>
+          <w:szCs w:val="20"/>
+          <w:highlight w:val="yellow"/>
+        </w:rPr>
+        <w:t xml:space="preserve">in my </w:t>
+      </w:r>
+      <w:proofErr w:type="spellStart"/>
+      <w:r>
+        <w:rPr>
+          <w:sz w:val="20"/>
+          <w:szCs w:val="20"/>
+          <w:highlight w:val="yellow"/>
+        </w:rPr>
+        <w:t>MarketingFirm</w:t>
+      </w:r>
+      <w:proofErr w:type="spellEnd"/>
+      <w:r>
+        <w:rPr>
+          <w:sz w:val="20"/>
+          <w:szCs w:val="20"/>
+          <w:highlight w:val="yellow"/>
+        </w:rPr>
+        <w:t xml:space="preserve"> class so that I can utilize a sweepstakes manager.</w:t>
+      </w:r>
+    </w:p>
+    <w:p>
+      <w:pPr>
+        <w:spacing w:after="0"/>
+        <w:rPr>
+          <w:sz w:val="20"/>
+          <w:szCs w:val="20"/>
+        </w:rPr>
+      </w:pPr>
+    </w:p>
+    <w:p>
+      <w:pPr>
+        <w:spacing w:after="0"/>
+        <w:rPr>
+          <w:sz w:val="20"/>
+          <w:szCs w:val="20"/>
+        </w:rPr>
+      </w:pPr>
+      <w:r>
+        <w:rPr>
+          <w:b/>
+          <w:sz w:val="20"/>
+          <w:szCs w:val="20"/>
+        </w:rPr>
+        <w:t>(10 points)</w:t>
+      </w:r>
+      <w:r>
+        <w:rPr>
+          <w:sz w:val="20"/>
+          <w:szCs w:val="20"/>
+        </w:rPr>
+        <w:t xml:space="preserve"> As a developer, I want to use </w:t>
+      </w:r>
+      <w:r>
+        <w:rPr>
+          <w:sz w:val="20"/>
+          <w:szCs w:val="20"/>
+        </w:rPr>
+        <w:t xml:space="preserve">the </w:t>
+      </w:r>
+      <w:r>
+        <w:rPr>
+          <w:sz w:val="20"/>
+          <w:szCs w:val="20"/>
+        </w:rPr>
+        <w:t>factory design pattern to</w:t>
+      </w:r>
+      <w:r>
+        <w:rPr>
+          <w:sz w:val="20"/>
+          <w:szCs w:val="20"/>
+        </w:rPr>
+        <w:t xml:space="preserve"> allow a user to choose between </w:t>
+      </w:r>
+      <w:r>
+        <w:rPr>
+          <w:sz w:val="20"/>
+          <w:szCs w:val="20"/>
+        </w:rPr>
+        <w:t xml:space="preserve">a </w:t>
+      </w:r>
+      <w:proofErr w:type="spellStart"/>
+      <w:r>
+        <w:rPr>
+          <w:sz w:val="20"/>
+          <w:szCs w:val="20"/>
+        </w:rPr>
+        <w:t>SweepstakesStackManager</w:t>
+      </w:r>
+      <w:proofErr w:type="spellEnd"/>
+      <w:r>
+        <w:rPr>
+          <w:sz w:val="20"/>
+          <w:szCs w:val="20"/>
+        </w:rPr>
+        <w:t xml:space="preserve"> or a </w:t>
+      </w:r>
+      <w:proofErr w:type="spellStart"/>
+      <w:r>
+        <w:rPr>
+          <w:sz w:val="20"/>
+          <w:szCs w:val="20"/>
+        </w:rPr>
+        <w:t>SweepstakesQueueManager</w:t>
+      </w:r>
+      <w:proofErr w:type="spellEnd"/>
+      <w:r>
+        <w:rPr>
+          <w:sz w:val="20"/>
+          <w:szCs w:val="20"/>
+        </w:rPr>
+        <w:t xml:space="preserve"> to </w:t>
+      </w:r>
+      <w:r>
+        <w:rPr>
+          <w:sz w:val="20"/>
+          <w:szCs w:val="20"/>
+        </w:rPr>
+        <w:t>manage</w:t>
+      </w:r>
+      <w:r>
+        <w:rPr>
+          <w:sz w:val="20"/>
+          <w:szCs w:val="20"/>
+        </w:rPr>
+        <w:t xml:space="preserve"> the sweepstakes objects.</w:t>
+      </w:r>
+      <w:bookmarkStart w:id="0" w:name="_GoBack"/>
+      <w:bookmarkEnd w:id="0"/>
+    </w:p>
+    <w:p>
+      <w:pPr>
+        <w:spacing w:after="0"/>
+        <w:rPr>
+          <w:b/>
+          <w:sz w:val="20"/>
+          <w:szCs w:val="20"/>
+        </w:rPr>
+      </w:pPr>
+      <w:r>
+        <w:rPr>
+          <w:b/>
+          <w:sz w:val="20"/>
+          <w:szCs w:val="20"/>
+          <w:highlight w:val="yellow"/>
+        </w:rPr>
+        <w:t>Bonus Points:</w:t>
+      </w:r>
+    </w:p>
+    <w:p>
+      <w:pPr>
+        <w:spacing w:after="0"/>
+        <w:rPr>
+          <w:sz w:val="20"/>
+          <w:szCs w:val="20"/>
+        </w:rPr>
+      </w:pPr>
+      <w:r>
+        <w:rPr>
+          <w:b/>
+          <w:sz w:val="20"/>
+          <w:szCs w:val="20"/>
         </w:rPr>
         <w:t>(</w:t>
       </w:r>
-      <w:proofErr w:type="gramEnd"/>
-      <w:r>
-        <w:rPr>
-          <w:highlight w:val="green"/>
-        </w:rPr>
-        <w:t>)</w:t>
-      </w:r>
-    </w:p>
-    <w:p>
-      <w:r>
-        <w:rPr>
-          <w:b/>
-          <w:highlight w:val="yellow"/>
-        </w:rPr>
-        <w:t>(10 points)</w:t>
-      </w:r>
-      <w:r>
-        <w:rPr>
-          <w:highlight w:val="yellow"/>
-        </w:rPr>
-        <w:t xml:space="preserve"> </w:t>
-      </w:r>
-      <w:r>
-        <w:rPr>
-          <w:highlight w:val="yellow"/>
-        </w:rPr>
-        <w:t xml:space="preserve">As a developer, I want to create a </w:t>
+      <w:r>
+        <w:rPr>
+          <w:b/>
+          <w:sz w:val="20"/>
+          <w:szCs w:val="20"/>
+        </w:rPr>
+        <w:t>5</w:t>
+      </w:r>
+      <w:r>
+        <w:rPr>
+          <w:b/>
+          <w:sz w:val="20"/>
+          <w:szCs w:val="20"/>
+        </w:rPr>
+        <w:t xml:space="preserve"> points)</w:t>
+      </w:r>
+      <w:r>
+        <w:rPr>
+          <w:sz w:val="20"/>
+          <w:szCs w:val="20"/>
+        </w:rPr>
+        <w:t xml:space="preserve"> As a developer, I want to use </w:t>
+      </w:r>
+      <w:r>
+        <w:rPr>
+          <w:sz w:val="20"/>
+          <w:szCs w:val="20"/>
+        </w:rPr>
+        <w:t xml:space="preserve">the </w:t>
+      </w:r>
+      <w:r>
+        <w:rPr>
+          <w:sz w:val="20"/>
+          <w:szCs w:val="20"/>
+        </w:rPr>
+        <w:t xml:space="preserve">observer design pattern to </w:t>
+      </w:r>
+      <w:r>
+        <w:rPr>
+          <w:sz w:val="20"/>
+          <w:szCs w:val="20"/>
+        </w:rPr>
+        <w:t xml:space="preserve">notify all users of the winning contestant, with the winner of the sweepstakes getting a different message </w:t>
+      </w:r>
+      <w:r>
+        <w:rPr>
+          <w:sz w:val="20"/>
+          <w:szCs w:val="20"/>
+        </w:rPr>
+        <w:t>specifically congratulating them on being the winner</w:t>
+      </w:r>
+      <w:r>
+        <w:rPr>
+          <w:sz w:val="20"/>
+          <w:szCs w:val="20"/>
+        </w:rPr>
+        <w:t xml:space="preserve">. </w:t>
+      </w:r>
+    </w:p>
+    <w:p>
+      <w:pPr>
+        <w:spacing w:after="0"/>
+        <w:rPr>
+          <w:sz w:val="20"/>
+          <w:szCs w:val="20"/>
+        </w:rPr>
+      </w:pPr>
+      <w:r>
+        <w:rPr>
+          <w:b/>
+          <w:sz w:val="20"/>
+          <w:szCs w:val="20"/>
+        </w:rPr>
+        <w:t xml:space="preserve">(5 points) </w:t>
+      </w:r>
+      <w:r>
+        <w:rPr>
+          <w:sz w:val="20"/>
+          <w:szCs w:val="20"/>
+        </w:rPr>
+        <w:t>As a developer, I want to send an actual email to a sweepstakes winner</w:t>
+      </w:r>
+      <w:r>
+        <w:rPr>
+          <w:sz w:val="20"/>
+          <w:szCs w:val="20"/>
+        </w:rPr>
+        <w:t xml:space="preserve"> using </w:t>
+      </w:r>
+      <w:r>
+        <w:rPr>
+          <w:sz w:val="20"/>
+          <w:szCs w:val="20"/>
+        </w:rPr>
+        <w:t xml:space="preserve">an </w:t>
       </w:r>
       <w:proofErr w:type="spellStart"/>
       <w:r>
         <w:rPr>
-          <w:highlight w:val="yellow"/>
-        </w:rPr>
-        <w:t>SweepstakesStackManager</w:t>
+          <w:sz w:val="20"/>
+          <w:szCs w:val="20"/>
+        </w:rPr>
+        <w:t>MailKit</w:t>
       </w:r>
       <w:proofErr w:type="spellEnd"/>
       <w:r>
         <w:rPr>
-          <w:highlight w:val="yellow"/>
-        </w:rPr>
-        <w:t xml:space="preserve"> class that uses the Stack data structure as an underlying </w:t>
-      </w:r>
-      <w:proofErr w:type="spellStart"/>
-      <w:proofErr w:type="gramStart"/>
-      <w:r>
-        <w:rPr>
-          <w:highlight w:val="yellow"/>
-        </w:rPr>
-        <w:t>structure.</w:t>
-      </w:r>
-      <w:r>
-        <w:rPr>
-          <w:highlight w:val="yellow"/>
-        </w:rPr>
-        <w:t>Co</w:t>
-      </w:r>
-      <w:proofErr w:type="spellEnd"/>
-      <w:proofErr w:type="gramEnd"/>
-    </w:p>
-    <w:p>
-      <w:r>
-        <w:rPr>
-          <w:b/>
-          <w:highlight w:val="yellow"/>
-        </w:rPr>
-        <w:t>(10 points)</w:t>
-      </w:r>
-      <w:r>
-        <w:rPr>
-          <w:highlight w:val="yellow"/>
-        </w:rPr>
-        <w:t xml:space="preserve"> </w:t>
-      </w:r>
-      <w:r>
-        <w:rPr>
-          <w:highlight w:val="yellow"/>
-        </w:rPr>
-        <w:t xml:space="preserve">As a developer, I want to create a </w:t>
-      </w:r>
-      <w:proofErr w:type="spellStart"/>
-      <w:r>
-        <w:rPr>
-          <w:highlight w:val="yellow"/>
-        </w:rPr>
-        <w:t>SweepstakesQueueManager</w:t>
-      </w:r>
-      <w:proofErr w:type="spellEnd"/>
-      <w:r>
-        <w:rPr>
-          <w:highlight w:val="yellow"/>
-        </w:rPr>
-        <w:t xml:space="preserve"> class that uses the Queue data structure as an underlying structure.</w:t>
-      </w:r>
-    </w:p>
-    <w:p>
-      <w:r>
-        <w:rPr>
-          <w:b/>
-          <w:highlight w:val="green"/>
-        </w:rPr>
-        <w:t>(10 points)</w:t>
-      </w:r>
-      <w:r>
-        <w:rPr>
-          <w:highlight w:val="green"/>
-        </w:rPr>
-        <w:t xml:space="preserve"> </w:t>
-      </w:r>
-      <w:r>
-        <w:rPr>
-          <w:highlight w:val="green"/>
-        </w:rPr>
-        <w:t xml:space="preserve">As a developer, I want my </w:t>
-      </w:r>
-      <w:proofErr w:type="spellStart"/>
-      <w:r>
-        <w:rPr>
-          <w:highlight w:val="green"/>
-        </w:rPr>
-        <w:t>SweepstakesStackManager</w:t>
-      </w:r>
-      <w:proofErr w:type="spellEnd"/>
-      <w:r>
-        <w:rPr>
-          <w:highlight w:val="green"/>
-        </w:rPr>
-        <w:t xml:space="preserve"> class and </w:t>
-      </w:r>
-      <w:proofErr w:type="spellStart"/>
-      <w:r>
-        <w:rPr>
-          <w:highlight w:val="green"/>
-        </w:rPr>
-        <w:t>SweepstakesQueueManager</w:t>
-      </w:r>
-      <w:proofErr w:type="spellEnd"/>
-      <w:r>
-        <w:rPr>
-          <w:highlight w:val="green"/>
-        </w:rPr>
-        <w:t xml:space="preserve"> class to inherit from the </w:t>
-      </w:r>
-      <w:proofErr w:type="spellStart"/>
-      <w:r>
-        <w:rPr>
-          <w:highlight w:val="green"/>
-        </w:rPr>
-        <w:t>ISweepstakesManager</w:t>
-      </w:r>
-      <w:proofErr w:type="spellEnd"/>
-      <w:r>
-        <w:rPr>
-          <w:highlight w:val="green"/>
-        </w:rPr>
-        <w:t xml:space="preserve"> interface </w:t>
-      </w:r>
-      <w:r>
-        <w:rPr>
-          <w:highlight w:val="yellow"/>
-        </w:rPr>
-        <w:t xml:space="preserve">and implement the methods from the </w:t>
-      </w:r>
-      <w:proofErr w:type="spellStart"/>
-      <w:r>
-        <w:rPr>
-          <w:highlight w:val="yellow"/>
-        </w:rPr>
-        <w:t>ISweepstakesManager</w:t>
-      </w:r>
-      <w:proofErr w:type="spellEnd"/>
-      <w:r>
-        <w:rPr>
-          <w:highlight w:val="yellow"/>
-        </w:rPr>
-        <w:t xml:space="preserve"> interface</w:t>
-      </w:r>
-      <w:r>
-        <w:rPr>
-          <w:highlight w:val="yellow"/>
-        </w:rPr>
-        <w:t xml:space="preserve"> using Stack and Queue methods</w:t>
-      </w:r>
-      <w:r>
-        <w:rPr>
-          <w:highlight w:val="yellow"/>
-        </w:rPr>
-        <w:t>.</w:t>
-      </w:r>
-    </w:p>
-    <w:p>
-      <w:r>
-        <w:rPr>
-          <w:b/>
-          <w:highlight w:val="green"/>
-        </w:rPr>
-        <w:t xml:space="preserve">(5 points) </w:t>
-      </w:r>
-      <w:r>
-        <w:rPr>
-          <w:highlight w:val="green"/>
-        </w:rPr>
-        <w:t xml:space="preserve">As a developer, I want to create a </w:t>
-      </w:r>
-      <w:proofErr w:type="spellStart"/>
-      <w:r>
-        <w:rPr>
-          <w:highlight w:val="green"/>
-        </w:rPr>
-        <w:t>MarketingFirm</w:t>
-      </w:r>
-      <w:proofErr w:type="spellEnd"/>
-      <w:r>
-        <w:rPr>
-          <w:highlight w:val="green"/>
-        </w:rPr>
-        <w:t xml:space="preserve"> class.</w:t>
-      </w:r>
-      <w:r>
-        <w:t xml:space="preserve"> </w:t>
-      </w:r>
-    </w:p>
-    <w:p>
-      <w:r>
-        <w:rPr>
-          <w:b/>
-        </w:rPr>
-        <w:t>(</w:t>
-      </w:r>
-      <w:r>
-        <w:rPr>
-          <w:b/>
-        </w:rPr>
-        <w:t>10</w:t>
-      </w:r>
-      <w:r>
-        <w:rPr>
-          <w:b/>
-        </w:rPr>
-        <w:t xml:space="preserve"> points)</w:t>
-      </w:r>
-      <w:r>
-        <w:t xml:space="preserve"> As a developer, I want to </w:t>
-      </w:r>
-      <w:r>
-        <w:t>implement</w:t>
-      </w:r>
-      <w:r>
-        <w:t xml:space="preserve"> dependency injection </w:t>
-      </w:r>
-      <w:r>
-        <w:t xml:space="preserve">in my </w:t>
-      </w:r>
-      <w:proofErr w:type="spellStart"/>
-      <w:r>
-        <w:t>MarketingFirm</w:t>
-      </w:r>
-      <w:proofErr w:type="spellEnd"/>
-      <w:r>
-        <w:t xml:space="preserve"> class so that I can utilize a sweepstakes manager.</w:t>
-      </w:r>
-    </w:p>
-    <w:p>
-      <w:r>
-        <w:rPr>
-          <w:b/>
-        </w:rPr>
-        <w:t>(</w:t>
-      </w:r>
-      <w:r>
-        <w:rPr>
-          <w:b/>
-        </w:rPr>
-        <w:t>10</w:t>
-      </w:r>
-      <w:r>
-        <w:rPr>
-          <w:b/>
-        </w:rPr>
-        <w:t xml:space="preserve"> points)</w:t>
-      </w:r>
-      <w:r>
-        <w:t xml:space="preserve"> As a developer, I want to use </w:t>
-      </w:r>
-      <w:r>
-        <w:t xml:space="preserve">the </w:t>
-      </w:r>
-      <w:r>
-        <w:t>factory design pattern to</w:t>
-      </w:r>
-      <w:r>
-        <w:t xml:space="preserve"> allow a user to choose between </w:t>
-      </w:r>
-      <w:r>
-        <w:t xml:space="preserve">a </w:t>
-      </w:r>
-      <w:proofErr w:type="spellStart"/>
-      <w:r>
-        <w:t>SweepstakesStackManager</w:t>
-      </w:r>
-      <w:proofErr w:type="spellEnd"/>
-      <w:r>
-        <w:t xml:space="preserve"> or a </w:t>
-      </w:r>
-      <w:proofErr w:type="spellStart"/>
-      <w:r>
-        <w:t>SweepstakesQueueManager</w:t>
-      </w:r>
-      <w:proofErr w:type="spellEnd"/>
-      <w:r>
-        <w:t xml:space="preserve"> to </w:t>
-      </w:r>
-      <w:r>
-        <w:t>manage</w:t>
-      </w:r>
-      <w:r>
-        <w:t xml:space="preserve"> the sweepstakes objects.</w:t>
-      </w:r>
-    </w:p>
-    <w:p>
-      <w:pPr>
-        <w:rPr>
-          <w:b/>
-        </w:rPr>
-      </w:pPr>
-      <w:r>
-        <w:rPr>
-          <w:b/>
-          <w:highlight w:val="yellow"/>
-        </w:rPr>
-        <w:t>Bonus Points:</w:t>
-      </w:r>
-    </w:p>
-    <w:p>
-      <w:r>
-        <w:rPr>
-          <w:b/>
-        </w:rPr>
-        <w:lastRenderedPageBreak/>
-        <w:t>(</w:t>
-      </w:r>
-      <w:r>
-        <w:rPr>
-          <w:b/>
-        </w:rPr>
-        <w:t>5</w:t>
-      </w:r>
-      <w:r>
-        <w:rPr>
-          <w:b/>
-        </w:rPr>
-        <w:t xml:space="preserve"> points)</w:t>
-      </w:r>
-      <w:r>
-        <w:t xml:space="preserve"> As a developer, I want to use </w:t>
-      </w:r>
-      <w:r>
-        <w:t xml:space="preserve">the </w:t>
-      </w:r>
-      <w:r>
-        <w:t xml:space="preserve">observer design pattern to </w:t>
-      </w:r>
-      <w:r>
-        <w:t xml:space="preserve">notify all users of the winning contestant, with the winner of the sweepstakes getting a different message </w:t>
-      </w:r>
-      <w:r>
-        <w:t>specifically congratulating them on being the winner</w:t>
-      </w:r>
-      <w:r>
-        <w:t xml:space="preserve">. </w:t>
-      </w:r>
-    </w:p>
-    <w:p>
-      <w:r>
-        <w:rPr>
-          <w:b/>
-        </w:rPr>
-        <w:t xml:space="preserve">(5 points) </w:t>
-      </w:r>
-      <w:r>
-        <w:t>As a developer, I want to send an actual email to a sweepstakes winner</w:t>
-      </w:r>
-      <w:r>
-        <w:t xml:space="preserve"> using </w:t>
-      </w:r>
-      <w:r>
-        <w:t xml:space="preserve">an </w:t>
-      </w:r>
-      <w:proofErr w:type="spellStart"/>
-      <w:r>
-        <w:t>MailKit</w:t>
-      </w:r>
-      <w:proofErr w:type="spellEnd"/>
-      <w:r>
-        <w:t xml:space="preserve"> API </w:t>
-      </w:r>
-      <w:r>
-        <w:t>https://github.com/jstedfast/MailKit</w:t>
+          <w:sz w:val="20"/>
+          <w:szCs w:val="20"/>
+        </w:rPr>
+        <w:t xml:space="preserve"> API https://github.com/jstedfast/MailKit</w:t>
       </w:r>
     </w:p>
     <w:p/>

</xml_diff>

<commit_message>
for tonight, goal is to watch more videos on dictionary, queue, and stack. then goal for tomorrow is to implement the new knowledge.
</commit_message>
<xml_diff>
--- a/Sweepstakes_User_Stories.docx
+++ b/Sweepstakes_User_Stories.docx
@@ -214,12 +214,21 @@
           <w:szCs w:val="20"/>
         </w:rPr>
       </w:pPr>
-      <w:r>
-        <w:rPr>
-          <w:sz w:val="20"/>
-          <w:szCs w:val="20"/>
-        </w:rPr>
-        <w:t>Sweepstakes(string name)</w:t>
+      <w:proofErr w:type="gramStart"/>
+      <w:r>
+        <w:rPr>
+          <w:sz w:val="20"/>
+          <w:szCs w:val="20"/>
+        </w:rPr>
+        <w:t>Sweepstakes(</w:t>
+      </w:r>
+      <w:proofErr w:type="gramEnd"/>
+      <w:r>
+        <w:rPr>
+          <w:sz w:val="20"/>
+          <w:szCs w:val="20"/>
+        </w:rPr>
+        <w:t>string name)</w:t>
       </w:r>
     </w:p>
     <w:p>
@@ -243,6 +252,7 @@
         <w:t xml:space="preserve">void </w:t>
       </w:r>
       <w:proofErr w:type="spellStart"/>
+      <w:proofErr w:type="gramStart"/>
       <w:r>
         <w:rPr>
           <w:sz w:val="20"/>
@@ -256,7 +266,15 @@
           <w:sz w:val="20"/>
           <w:szCs w:val="20"/>
         </w:rPr>
-        <w:t>(Contestant contestant)</w:t>
+        <w:t>(</w:t>
+      </w:r>
+      <w:proofErr w:type="gramEnd"/>
+      <w:r>
+        <w:rPr>
+          <w:sz w:val="20"/>
+          <w:szCs w:val="20"/>
+        </w:rPr>
+        <w:t>Contestant contestant)</w:t>
       </w:r>
     </w:p>
     <w:p>
@@ -280,6 +298,7 @@
         <w:t xml:space="preserve">string </w:t>
       </w:r>
       <w:proofErr w:type="spellStart"/>
+      <w:proofErr w:type="gramStart"/>
       <w:r>
         <w:rPr>
           <w:sz w:val="20"/>
@@ -293,7 +312,15 @@
           <w:sz w:val="20"/>
           <w:szCs w:val="20"/>
         </w:rPr>
-        <w:t>()</w:t>
+        <w:t>(</w:t>
+      </w:r>
+      <w:proofErr w:type="gramEnd"/>
+      <w:r>
+        <w:rPr>
+          <w:sz w:val="20"/>
+          <w:szCs w:val="20"/>
+        </w:rPr>
+        <w:t>)</w:t>
       </w:r>
     </w:p>
     <w:p>
@@ -317,6 +344,7 @@
         <w:t xml:space="preserve">void </w:t>
       </w:r>
       <w:proofErr w:type="spellStart"/>
+      <w:proofErr w:type="gramStart"/>
       <w:r>
         <w:rPr>
           <w:sz w:val="20"/>
@@ -330,7 +358,15 @@
           <w:sz w:val="20"/>
           <w:szCs w:val="20"/>
         </w:rPr>
-        <w:t>(Contestant contestant)</w:t>
+        <w:t>(</w:t>
+      </w:r>
+      <w:proofErr w:type="gramEnd"/>
+      <w:r>
+        <w:rPr>
+          <w:sz w:val="20"/>
+          <w:szCs w:val="20"/>
+        </w:rPr>
+        <w:t>Contestant contestant)</w:t>
       </w:r>
     </w:p>
     <w:p>
@@ -437,6 +473,7 @@
         <w:t xml:space="preserve">void </w:t>
       </w:r>
       <w:proofErr w:type="spellStart"/>
+      <w:proofErr w:type="gramStart"/>
       <w:r>
         <w:rPr>
           <w:sz w:val="20"/>
@@ -452,7 +489,16 @@
           <w:szCs w:val="20"/>
           <w:highlight w:val="green"/>
         </w:rPr>
-        <w:t>(Sweepstakes sweepstakes)</w:t>
+        <w:t>(</w:t>
+      </w:r>
+      <w:proofErr w:type="gramEnd"/>
+      <w:r>
+        <w:rPr>
+          <w:sz w:val="20"/>
+          <w:szCs w:val="20"/>
+          <w:highlight w:val="green"/>
+        </w:rPr>
+        <w:t>Sweepstakes sweepstakes)</w:t>
       </w:r>
     </w:p>
     <w:p>
@@ -478,6 +524,7 @@
         <w:t xml:space="preserve">Sweepstakes </w:t>
       </w:r>
       <w:proofErr w:type="spellStart"/>
+      <w:proofErr w:type="gramStart"/>
       <w:r>
         <w:rPr>
           <w:sz w:val="20"/>
@@ -493,7 +540,16 @@
           <w:szCs w:val="20"/>
           <w:highlight w:val="green"/>
         </w:rPr>
-        <w:t>()</w:t>
+        <w:t>(</w:t>
+      </w:r>
+      <w:proofErr w:type="gramEnd"/>
+      <w:r>
+        <w:rPr>
+          <w:sz w:val="20"/>
+          <w:szCs w:val="20"/>
+          <w:highlight w:val="green"/>
+        </w:rPr>
+        <w:t>)</w:t>
       </w:r>
     </w:p>
     <w:p>
@@ -991,6 +1047,15 @@
         </w:rPr>
         <w:t xml:space="preserve"> the sweepstakes objects.</w:t>
       </w:r>
+    </w:p>
+    <w:p>
+      <w:pPr>
+        <w:spacing w:after="0"/>
+        <w:rPr>
+          <w:sz w:val="20"/>
+          <w:szCs w:val="20"/>
+        </w:rPr>
+      </w:pPr>
       <w:bookmarkStart w:id="0" w:name="_GoBack"/>
       <w:bookmarkEnd w:id="0"/>
     </w:p>

</xml_diff>

<commit_message>
working on dependency injection in the marketingfirm class to incorporate ISweepstakesManager.
</commit_message>
<xml_diff>
--- a/Sweepstakes_User_Stories.docx
+++ b/Sweepstakes_User_Stories.docx
@@ -276,6 +276,8 @@
         </w:rPr>
         <w:t>Contestant contestant)</w:t>
       </w:r>
+      <w:bookmarkStart w:id="0" w:name="_GoBack"/>
+      <w:bookmarkEnd w:id="0"/>
     </w:p>
     <w:p>
       <w:pPr>
@@ -1056,8 +1058,78 @@
           <w:szCs w:val="20"/>
         </w:rPr>
       </w:pPr>
-      <w:bookmarkStart w:id="0" w:name="_GoBack"/>
-      <w:bookmarkEnd w:id="0"/>
+    </w:p>
+    <w:p>
+      <w:pPr>
+        <w:spacing w:after="0"/>
+        <w:rPr>
+          <w:sz w:val="20"/>
+          <w:szCs w:val="20"/>
+        </w:rPr>
+      </w:pPr>
+    </w:p>
+    <w:p>
+      <w:pPr>
+        <w:spacing w:after="0"/>
+        <w:rPr>
+          <w:sz w:val="20"/>
+          <w:szCs w:val="20"/>
+        </w:rPr>
+      </w:pPr>
+    </w:p>
+    <w:p>
+      <w:pPr>
+        <w:spacing w:after="0"/>
+        <w:rPr>
+          <w:sz w:val="20"/>
+          <w:szCs w:val="20"/>
+        </w:rPr>
+      </w:pPr>
+    </w:p>
+    <w:p>
+      <w:pPr>
+        <w:spacing w:after="0"/>
+        <w:rPr>
+          <w:sz w:val="20"/>
+          <w:szCs w:val="20"/>
+        </w:rPr>
+      </w:pPr>
+    </w:p>
+    <w:p>
+      <w:pPr>
+        <w:spacing w:after="0"/>
+        <w:rPr>
+          <w:sz w:val="20"/>
+          <w:szCs w:val="20"/>
+        </w:rPr>
+      </w:pPr>
+    </w:p>
+    <w:p>
+      <w:pPr>
+        <w:spacing w:after="0"/>
+        <w:rPr>
+          <w:sz w:val="20"/>
+          <w:szCs w:val="20"/>
+        </w:rPr>
+      </w:pPr>
+    </w:p>
+    <w:p>
+      <w:pPr>
+        <w:spacing w:after="0"/>
+        <w:rPr>
+          <w:sz w:val="20"/>
+          <w:szCs w:val="20"/>
+        </w:rPr>
+      </w:pPr>
+    </w:p>
+    <w:p>
+      <w:pPr>
+        <w:spacing w:after="0"/>
+        <w:rPr>
+          <w:sz w:val="20"/>
+          <w:szCs w:val="20"/>
+        </w:rPr>
+      </w:pPr>
     </w:p>
     <w:p>
       <w:pPr>
@@ -1075,6 +1147,7 @@
           <w:szCs w:val="20"/>
           <w:highlight w:val="yellow"/>
         </w:rPr>
+        <w:lastRenderedPageBreak/>
         <w:t>Bonus Points:</w:t>
       </w:r>
     </w:p>

</xml_diff>

<commit_message>
recreated sweepstakeStack class. computer froze and the file corrupted itself.
</commit_message>
<xml_diff>
--- a/Sweepstakes_User_Stories.docx
+++ b/Sweepstakes_User_Stories.docx
@@ -164,6 +164,7 @@
         <w:rPr>
           <w:sz w:val="20"/>
           <w:szCs w:val="20"/>
+          <w:highlight w:val="yellow"/>
         </w:rPr>
       </w:pPr>
       <w:r>
@@ -172,33 +173,17 @@
           <w:bCs/>
           <w:sz w:val="20"/>
           <w:szCs w:val="20"/>
-        </w:rPr>
-        <w:t>(15 points</w:t>
-      </w:r>
-      <w:r>
-        <w:rPr>
-          <w:b/>
-          <w:bCs/>
-          <w:sz w:val="20"/>
-          <w:szCs w:val="20"/>
-          <w:highlight w:val="yellow"/>
-        </w:rPr>
-        <w:t>)</w:t>
-      </w:r>
-      <w:r>
-        <w:rPr>
-          <w:sz w:val="20"/>
-          <w:szCs w:val="20"/>
-          <w:highlight w:val="yellow"/>
-        </w:rPr>
-        <w:t xml:space="preserve"> As a developer, I want to create a Sweepstakes class</w:t>
-      </w:r>
-      <w:r>
-        <w:rPr>
-          <w:sz w:val="20"/>
-          <w:szCs w:val="20"/>
-        </w:rPr>
-        <w:t xml:space="preserve"> that uses the Dictionary data structure as an underlying structure. The Sweepstakes class will have the following methods with full implementation (write the functionality) of each method:</w:t>
+          <w:highlight w:val="yellow"/>
+        </w:rPr>
+        <w:t>(15 points)</w:t>
+      </w:r>
+      <w:r>
+        <w:rPr>
+          <w:sz w:val="20"/>
+          <w:szCs w:val="20"/>
+          <w:highlight w:val="yellow"/>
+        </w:rPr>
+        <w:t xml:space="preserve"> As a developer, I want to create a Sweepstakes class that uses the Dictionary data structure as an underlying structure. The Sweepstakes class will have the following methods with full implementation (write the functionality) of each method:</w:t>
       </w:r>
     </w:p>
     <w:p>
@@ -212,6 +197,7 @@
         <w:rPr>
           <w:sz w:val="20"/>
           <w:szCs w:val="20"/>
+          <w:highlight w:val="yellow"/>
         </w:rPr>
       </w:pPr>
       <w:proofErr w:type="gramStart"/>
@@ -219,6 +205,7 @@
         <w:rPr>
           <w:sz w:val="20"/>
           <w:szCs w:val="20"/>
+          <w:highlight w:val="yellow"/>
         </w:rPr>
         <w:t>Sweepstakes(</w:t>
       </w:r>
@@ -227,6 +214,7 @@
         <w:rPr>
           <w:sz w:val="20"/>
           <w:szCs w:val="20"/>
+          <w:highlight w:val="yellow"/>
         </w:rPr>
         <w:t>string name)</w:t>
       </w:r>
@@ -242,12 +230,14 @@
         <w:rPr>
           <w:sz w:val="20"/>
           <w:szCs w:val="20"/>
-        </w:rPr>
-      </w:pPr>
-      <w:r>
-        <w:rPr>
-          <w:sz w:val="20"/>
-          <w:szCs w:val="20"/>
+          <w:highlight w:val="yellow"/>
+        </w:rPr>
+      </w:pPr>
+      <w:r>
+        <w:rPr>
+          <w:sz w:val="20"/>
+          <w:szCs w:val="20"/>
+          <w:highlight w:val="yellow"/>
         </w:rPr>
         <w:t xml:space="preserve">void </w:t>
       </w:r>
@@ -257,6 +247,7 @@
         <w:rPr>
           <w:sz w:val="20"/>
           <w:szCs w:val="20"/>
+          <w:highlight w:val="yellow"/>
         </w:rPr>
         <w:t>RegisterContestant</w:t>
       </w:r>
@@ -265,6 +256,7 @@
         <w:rPr>
           <w:sz w:val="20"/>
           <w:szCs w:val="20"/>
+          <w:highlight w:val="yellow"/>
         </w:rPr>
         <w:t>(</w:t>
       </w:r>
@@ -273,11 +265,10 @@
         <w:rPr>
           <w:sz w:val="20"/>
           <w:szCs w:val="20"/>
+          <w:highlight w:val="yellow"/>
         </w:rPr>
         <w:t>Contestant contestant)</w:t>
       </w:r>
-      <w:bookmarkStart w:id="0" w:name="_GoBack"/>
-      <w:bookmarkEnd w:id="0"/>
     </w:p>
     <w:p>
       <w:pPr>
@@ -290,12 +281,14 @@
         <w:rPr>
           <w:sz w:val="20"/>
           <w:szCs w:val="20"/>
-        </w:rPr>
-      </w:pPr>
-      <w:r>
-        <w:rPr>
-          <w:sz w:val="20"/>
-          <w:szCs w:val="20"/>
+          <w:highlight w:val="yellow"/>
+        </w:rPr>
+      </w:pPr>
+      <w:r>
+        <w:rPr>
+          <w:sz w:val="20"/>
+          <w:szCs w:val="20"/>
+          <w:highlight w:val="yellow"/>
         </w:rPr>
         <w:t xml:space="preserve">string </w:t>
       </w:r>
@@ -305,6 +298,7 @@
         <w:rPr>
           <w:sz w:val="20"/>
           <w:szCs w:val="20"/>
+          <w:highlight w:val="yellow"/>
         </w:rPr>
         <w:t>PickWinner</w:t>
       </w:r>
@@ -313,6 +307,7 @@
         <w:rPr>
           <w:sz w:val="20"/>
           <w:szCs w:val="20"/>
+          <w:highlight w:val="yellow"/>
         </w:rPr>
         <w:t>(</w:t>
       </w:r>
@@ -321,9 +316,12 @@
         <w:rPr>
           <w:sz w:val="20"/>
           <w:szCs w:val="20"/>
+          <w:highlight w:val="yellow"/>
         </w:rPr>
         <w:t>)</w:t>
       </w:r>
+      <w:bookmarkStart w:id="0" w:name="_GoBack"/>
+      <w:bookmarkEnd w:id="0"/>
     </w:p>
     <w:p>
       <w:pPr>
@@ -336,12 +334,14 @@
         <w:rPr>
           <w:sz w:val="20"/>
           <w:szCs w:val="20"/>
-        </w:rPr>
-      </w:pPr>
-      <w:r>
-        <w:rPr>
-          <w:sz w:val="20"/>
-          <w:szCs w:val="20"/>
+          <w:highlight w:val="yellow"/>
+        </w:rPr>
+      </w:pPr>
+      <w:r>
+        <w:rPr>
+          <w:sz w:val="20"/>
+          <w:szCs w:val="20"/>
+          <w:highlight w:val="yellow"/>
         </w:rPr>
         <w:t xml:space="preserve">void </w:t>
       </w:r>
@@ -351,6 +351,7 @@
         <w:rPr>
           <w:sz w:val="20"/>
           <w:szCs w:val="20"/>
+          <w:highlight w:val="yellow"/>
         </w:rPr>
         <w:t>PrintContestantInfo</w:t>
       </w:r>
@@ -359,6 +360,7 @@
         <w:rPr>
           <w:sz w:val="20"/>
           <w:szCs w:val="20"/>
+          <w:highlight w:val="yellow"/>
         </w:rPr>
         <w:t>(</w:t>
       </w:r>
@@ -367,6 +369,7 @@
         <w:rPr>
           <w:sz w:val="20"/>
           <w:szCs w:val="20"/>
+          <w:highlight w:val="yellow"/>
         </w:rPr>
         <w:t>Contestant contestant)</w:t>
       </w:r>

</xml_diff>

<commit_message>
completed both the stackmanager and queuemanager classes. now to work on more dependency injection.
</commit_message>
<xml_diff>
--- a/Sweepstakes_User_Stories.docx
+++ b/Sweepstakes_User_Stories.docx
@@ -570,7 +570,7 @@
           <w:b/>
           <w:sz w:val="20"/>
           <w:szCs w:val="20"/>
-          <w:highlight w:val="yellow"/>
+          <w:highlight w:val="green"/>
         </w:rPr>
         <w:t>(10 points)</w:t>
       </w:r>
@@ -578,7 +578,7 @@
         <w:rPr>
           <w:sz w:val="20"/>
           <w:szCs w:val="20"/>
-          <w:highlight w:val="yellow"/>
+          <w:highlight w:val="green"/>
         </w:rPr>
         <w:t xml:space="preserve"> </w:t>
       </w:r>
@@ -586,7 +586,7 @@
         <w:rPr>
           <w:sz w:val="20"/>
           <w:szCs w:val="20"/>
-          <w:highlight w:val="yellow"/>
+          <w:highlight w:val="green"/>
         </w:rPr>
         <w:t xml:space="preserve">As a developer, I want to create a </w:t>
       </w:r>
@@ -595,7 +595,7 @@
         <w:rPr>
           <w:sz w:val="20"/>
           <w:szCs w:val="20"/>
-          <w:highlight w:val="yellow"/>
+          <w:highlight w:val="green"/>
         </w:rPr>
         <w:t>SweepstakesStackManager</w:t>
       </w:r>
@@ -604,7 +604,7 @@
         <w:rPr>
           <w:sz w:val="20"/>
           <w:szCs w:val="20"/>
-          <w:highlight w:val="yellow"/>
+          <w:highlight w:val="green"/>
         </w:rPr>
         <w:t xml:space="preserve"> class that uses the Stack data structure as an underlying structure.</w:t>
       </w:r>
@@ -631,7 +631,7 @@
           <w:b/>
           <w:sz w:val="20"/>
           <w:szCs w:val="20"/>
-          <w:highlight w:val="yellow"/>
+          <w:highlight w:val="green"/>
         </w:rPr>
         <w:t>(10 points)</w:t>
       </w:r>
@@ -639,7 +639,7 @@
         <w:rPr>
           <w:sz w:val="20"/>
           <w:szCs w:val="20"/>
-          <w:highlight w:val="yellow"/>
+          <w:highlight w:val="green"/>
         </w:rPr>
         <w:t xml:space="preserve"> </w:t>
       </w:r>
@@ -647,7 +647,7 @@
         <w:rPr>
           <w:sz w:val="20"/>
           <w:szCs w:val="20"/>
-          <w:highlight w:val="yellow"/>
+          <w:highlight w:val="green"/>
         </w:rPr>
         <w:t xml:space="preserve">As a developer, I want to create a </w:t>
       </w:r>
@@ -656,7 +656,7 @@
         <w:rPr>
           <w:sz w:val="20"/>
           <w:szCs w:val="20"/>
-          <w:highlight w:val="yellow"/>
+          <w:highlight w:val="green"/>
         </w:rPr>
         <w:t>SweepstakesQueueManager</w:t>
       </w:r>
@@ -665,7 +665,7 @@
         <w:rPr>
           <w:sz w:val="20"/>
           <w:szCs w:val="20"/>
-          <w:highlight w:val="yellow"/>
+          <w:highlight w:val="green"/>
         </w:rPr>
         <w:t xml:space="preserve"> class that uses the Queue data structure as an underlying structure.</w:t>
       </w:r>

</xml_diff>

<commit_message>
need to finish userinterface and structure.
</commit_message>
<xml_diff>
--- a/Sweepstakes_User_Stories.docx
+++ b/Sweepstakes_User_Stories.docx
@@ -205,7 +205,7 @@
         <w:rPr>
           <w:sz w:val="20"/>
           <w:szCs w:val="20"/>
-          <w:highlight w:val="yellow"/>
+          <w:highlight w:val="green"/>
         </w:rPr>
         <w:t>Sweepstakes(</w:t>
       </w:r>
@@ -214,7 +214,7 @@
         <w:rPr>
           <w:sz w:val="20"/>
           <w:szCs w:val="20"/>
-          <w:highlight w:val="yellow"/>
+          <w:highlight w:val="green"/>
         </w:rPr>
         <w:t>string name)</w:t>
       </w:r>
@@ -230,14 +230,14 @@
         <w:rPr>
           <w:sz w:val="20"/>
           <w:szCs w:val="20"/>
-          <w:highlight w:val="yellow"/>
-        </w:rPr>
-      </w:pPr>
-      <w:r>
-        <w:rPr>
-          <w:sz w:val="20"/>
-          <w:szCs w:val="20"/>
-          <w:highlight w:val="yellow"/>
+          <w:highlight w:val="green"/>
+        </w:rPr>
+      </w:pPr>
+      <w:r>
+        <w:rPr>
+          <w:sz w:val="20"/>
+          <w:szCs w:val="20"/>
+          <w:highlight w:val="green"/>
         </w:rPr>
         <w:t xml:space="preserve">void </w:t>
       </w:r>
@@ -247,7 +247,7 @@
         <w:rPr>
           <w:sz w:val="20"/>
           <w:szCs w:val="20"/>
-          <w:highlight w:val="yellow"/>
+          <w:highlight w:val="green"/>
         </w:rPr>
         <w:t>RegisterContestant</w:t>
       </w:r>
@@ -256,7 +256,7 @@
         <w:rPr>
           <w:sz w:val="20"/>
           <w:szCs w:val="20"/>
-          <w:highlight w:val="yellow"/>
+          <w:highlight w:val="green"/>
         </w:rPr>
         <w:t>(</w:t>
       </w:r>
@@ -265,7 +265,7 @@
         <w:rPr>
           <w:sz w:val="20"/>
           <w:szCs w:val="20"/>
-          <w:highlight w:val="yellow"/>
+          <w:highlight w:val="green"/>
         </w:rPr>
         <w:t>Contestant contestant)</w:t>
       </w:r>
@@ -320,8 +320,6 @@
         </w:rPr>
         <w:t>)</w:t>
       </w:r>
-      <w:bookmarkStart w:id="0" w:name="_GoBack"/>
-      <w:bookmarkEnd w:id="0"/>
     </w:p>
     <w:p>
       <w:pPr>
@@ -334,14 +332,14 @@
         <w:rPr>
           <w:sz w:val="20"/>
           <w:szCs w:val="20"/>
-          <w:highlight w:val="yellow"/>
-        </w:rPr>
-      </w:pPr>
-      <w:r>
-        <w:rPr>
-          <w:sz w:val="20"/>
-          <w:szCs w:val="20"/>
-          <w:highlight w:val="yellow"/>
+          <w:highlight w:val="green"/>
+        </w:rPr>
+      </w:pPr>
+      <w:r>
+        <w:rPr>
+          <w:sz w:val="20"/>
+          <w:szCs w:val="20"/>
+          <w:highlight w:val="green"/>
         </w:rPr>
         <w:t xml:space="preserve">void </w:t>
       </w:r>
@@ -351,7 +349,7 @@
         <w:rPr>
           <w:sz w:val="20"/>
           <w:szCs w:val="20"/>
-          <w:highlight w:val="yellow"/>
+          <w:highlight w:val="green"/>
         </w:rPr>
         <w:t>PrintContestantInfo</w:t>
       </w:r>
@@ -360,7 +358,7 @@
         <w:rPr>
           <w:sz w:val="20"/>
           <w:szCs w:val="20"/>
-          <w:highlight w:val="yellow"/>
+          <w:highlight w:val="green"/>
         </w:rPr>
         <w:t>(</w:t>
       </w:r>
@@ -369,7 +367,7 @@
         <w:rPr>
           <w:sz w:val="20"/>
           <w:szCs w:val="20"/>
-          <w:highlight w:val="yellow"/>
+          <w:highlight w:val="green"/>
         </w:rPr>
         <w:t>Contestant contestant)</w:t>
       </w:r>
@@ -764,22 +762,14 @@
           <w:szCs w:val="20"/>
           <w:highlight w:val="green"/>
         </w:rPr>
-        <w:t xml:space="preserve"> interface </w:t>
-      </w:r>
-      <w:r>
-        <w:rPr>
-          <w:sz w:val="20"/>
-          <w:szCs w:val="20"/>
-          <w:highlight w:val="yellow"/>
-        </w:rPr>
-        <w:t xml:space="preserve">and implement the methods from the </w:t>
+        <w:t xml:space="preserve"> interface and implement the methods from the </w:t>
       </w:r>
       <w:proofErr w:type="spellStart"/>
       <w:r>
         <w:rPr>
           <w:sz w:val="20"/>
           <w:szCs w:val="20"/>
-          <w:highlight w:val="yellow"/>
+          <w:highlight w:val="green"/>
         </w:rPr>
         <w:t>ISweepstakesManager</w:t>
       </w:r>
@@ -788,7 +778,7 @@
         <w:rPr>
           <w:sz w:val="20"/>
           <w:szCs w:val="20"/>
-          <w:highlight w:val="yellow"/>
+          <w:highlight w:val="green"/>
         </w:rPr>
         <w:t xml:space="preserve"> interface</w:t>
       </w:r>
@@ -796,7 +786,7 @@
         <w:rPr>
           <w:sz w:val="20"/>
           <w:szCs w:val="20"/>
-          <w:highlight w:val="yellow"/>
+          <w:highlight w:val="green"/>
         </w:rPr>
         <w:t xml:space="preserve"> using Stack and Queue methods</w:t>
       </w:r>
@@ -804,10 +794,12 @@
         <w:rPr>
           <w:sz w:val="20"/>
           <w:szCs w:val="20"/>
-          <w:highlight w:val="yellow"/>
+          <w:highlight w:val="green"/>
         </w:rPr>
         <w:t>.</w:t>
       </w:r>
+      <w:bookmarkStart w:id="0" w:name="_GoBack"/>
+      <w:bookmarkEnd w:id="0"/>
     </w:p>
     <w:p>
       <w:pPr>
@@ -891,7 +883,7 @@
           <w:b/>
           <w:sz w:val="20"/>
           <w:szCs w:val="20"/>
-          <w:highlight w:val="yellow"/>
+          <w:highlight w:val="green"/>
         </w:rPr>
         <w:t>(10 points)</w:t>
       </w:r>
@@ -899,7 +891,7 @@
         <w:rPr>
           <w:sz w:val="20"/>
           <w:szCs w:val="20"/>
-          <w:highlight w:val="yellow"/>
+          <w:highlight w:val="green"/>
         </w:rPr>
         <w:t xml:space="preserve"> As a developer, I want to </w:t>
       </w:r>
@@ -907,7 +899,7 @@
         <w:rPr>
           <w:sz w:val="20"/>
           <w:szCs w:val="20"/>
-          <w:highlight w:val="yellow"/>
+          <w:highlight w:val="green"/>
         </w:rPr>
         <w:t>implement</w:t>
       </w:r>
@@ -915,7 +907,7 @@
         <w:rPr>
           <w:sz w:val="20"/>
           <w:szCs w:val="20"/>
-          <w:highlight w:val="yellow"/>
+          <w:highlight w:val="green"/>
         </w:rPr>
         <w:t xml:space="preserve"> dependency injection </w:t>
       </w:r>
@@ -923,7 +915,7 @@
         <w:rPr>
           <w:sz w:val="20"/>
           <w:szCs w:val="20"/>
-          <w:highlight w:val="yellow"/>
+          <w:highlight w:val="green"/>
         </w:rPr>
         <w:t xml:space="preserve">in my </w:t>
       </w:r>
@@ -932,7 +924,7 @@
         <w:rPr>
           <w:sz w:val="20"/>
           <w:szCs w:val="20"/>
-          <w:highlight w:val="yellow"/>
+          <w:highlight w:val="green"/>
         </w:rPr>
         <w:t>MarketingFirm</w:t>
       </w:r>
@@ -941,7 +933,7 @@
         <w:rPr>
           <w:sz w:val="20"/>
           <w:szCs w:val="20"/>
-          <w:highlight w:val="yellow"/>
+          <w:highlight w:val="green"/>
         </w:rPr>
         <w:t xml:space="preserve"> class so that I can utilize a sweepstakes manager.</w:t>
       </w:r>

</xml_diff>

<commit_message>
lots of isses getting bash to work this afternoon. finally have it working. worked a lot on userinterface and cleaning up other classes.
</commit_message>
<xml_diff>
--- a/Sweepstakes_User_Stories.docx
+++ b/Sweepstakes_User_Stories.docx
@@ -128,6 +128,8 @@
           <w:szCs w:val="20"/>
         </w:rPr>
       </w:pPr>
+      <w:bookmarkStart w:id="0" w:name="_GoBack"/>
+      <w:bookmarkEnd w:id="0"/>
       <w:r>
         <w:rPr>
           <w:b/>
@@ -135,7 +137,7 @@
           <w:color w:val="000000" w:themeColor="text1"/>
           <w:sz w:val="20"/>
           <w:szCs w:val="20"/>
-          <w:highlight w:val="yellow"/>
+          <w:highlight w:val="green"/>
         </w:rPr>
         <w:t>(10 points)</w:t>
       </w:r>
@@ -144,7 +146,7 @@
           <w:color w:val="000000" w:themeColor="text1"/>
           <w:sz w:val="20"/>
           <w:szCs w:val="20"/>
-          <w:highlight w:val="yellow"/>
+          <w:highlight w:val="green"/>
         </w:rPr>
         <w:t xml:space="preserve"> As a developer, I want to create a user interface for any information the application would need to get from the user. One example would be the functionality to assign a Contestant object a first name, last name, email address, and registration number.</w:t>
       </w:r>
@@ -164,7 +166,7 @@
         <w:rPr>
           <w:sz w:val="20"/>
           <w:szCs w:val="20"/>
-          <w:highlight w:val="yellow"/>
+          <w:highlight w:val="green"/>
         </w:rPr>
       </w:pPr>
       <w:r>
@@ -173,7 +175,7 @@
           <w:bCs/>
           <w:sz w:val="20"/>
           <w:szCs w:val="20"/>
-          <w:highlight w:val="yellow"/>
+          <w:highlight w:val="green"/>
         </w:rPr>
         <w:t>(15 points)</w:t>
       </w:r>
@@ -181,7 +183,7 @@
         <w:rPr>
           <w:sz w:val="20"/>
           <w:szCs w:val="20"/>
-          <w:highlight w:val="yellow"/>
+          <w:highlight w:val="green"/>
         </w:rPr>
         <w:t xml:space="preserve"> As a developer, I want to create a Sweepstakes class that uses the Dictionary data structure as an underlying structure. The Sweepstakes class will have the following methods with full implementation (write the functionality) of each method:</w:t>
       </w:r>
@@ -197,7 +199,7 @@
         <w:rPr>
           <w:sz w:val="20"/>
           <w:szCs w:val="20"/>
-          <w:highlight w:val="yellow"/>
+          <w:highlight w:val="green"/>
         </w:rPr>
       </w:pPr>
       <w:proofErr w:type="gramStart"/>
@@ -281,14 +283,14 @@
         <w:rPr>
           <w:sz w:val="20"/>
           <w:szCs w:val="20"/>
-          <w:highlight w:val="yellow"/>
-        </w:rPr>
-      </w:pPr>
-      <w:r>
-        <w:rPr>
-          <w:sz w:val="20"/>
-          <w:szCs w:val="20"/>
-          <w:highlight w:val="yellow"/>
+          <w:highlight w:val="green"/>
+        </w:rPr>
+      </w:pPr>
+      <w:r>
+        <w:rPr>
+          <w:sz w:val="20"/>
+          <w:szCs w:val="20"/>
+          <w:highlight w:val="green"/>
         </w:rPr>
         <w:t xml:space="preserve">string </w:t>
       </w:r>
@@ -298,7 +300,7 @@
         <w:rPr>
           <w:sz w:val="20"/>
           <w:szCs w:val="20"/>
-          <w:highlight w:val="yellow"/>
+          <w:highlight w:val="green"/>
         </w:rPr>
         <w:t>PickWinner</w:t>
       </w:r>
@@ -307,7 +309,7 @@
         <w:rPr>
           <w:sz w:val="20"/>
           <w:szCs w:val="20"/>
-          <w:highlight w:val="yellow"/>
+          <w:highlight w:val="green"/>
         </w:rPr>
         <w:t>(</w:t>
       </w:r>
@@ -316,7 +318,7 @@
         <w:rPr>
           <w:sz w:val="20"/>
           <w:szCs w:val="20"/>
-          <w:highlight w:val="yellow"/>
+          <w:highlight w:val="green"/>
         </w:rPr>
         <w:t>)</w:t>
       </w:r>
@@ -798,8 +800,6 @@
         </w:rPr>
         <w:t>.</w:t>
       </w:r>
-      <w:bookmarkStart w:id="0" w:name="_GoBack"/>
-      <w:bookmarkEnd w:id="0"/>
     </w:p>
     <w:p>
       <w:pPr>

</xml_diff>